<commit_message>
updated software requirements specifications and meeting notes
</commit_message>
<xml_diff>
--- a/02-Software-Requirements-Spec.docx
+++ b/02-Software-Requirements-Spec.docx
@@ -711,7 +711,7 @@
               <w:rPr>
                 <w:rtl w:val="0"/>
               </w:rPr>
-              <w:t xml:space="preserve">Ansuman Sharma, Yadhunath Tharakeswaran, Shyaan Mohamad, Kundhana Pragnya.</w:t>
+              <w:t xml:space="preserve">Ansuman Sharma, Yadhunath Tharakeswaran, Shayaan Mohammed, Kundhana Pragnya.</w:t>
             </w:r>
             <w:r>
               <w:rPr>
@@ -885,7 +885,7 @@
               <w:rPr>
                 <w:rtl w:val="0"/>
               </w:rPr>
-              <w:t xml:space="preserve">Ansuman Sharma, Yadhunath Tharakeswaran, Shyaan Mohamad, Kundhana Pragnya.</w:t>
+              <w:t xml:space="preserve">Ansuman Sharma, Yadhunath Tharakeswaran, Shayaan Mohammed, Kundhana Pragnya.</w:t>
             </w:r>
             <w:r>
               <w:rPr>
@@ -5058,87 +5058,10 @@
         </w:rPr>
         <w:t xml:space="preserve">Overall Description</w:t>
       </w:r>
-    </w:p>
-    <w:p>
-      <w:pPr>
-        <w:keepNext w:val="0"/>
-        <w:keepLines w:val="0"/>
-        <w:pageBreakBefore w:val="0"/>
-        <w:widowControl w:val="0"/>
-        <w:pBdr>
-          <w:top w:space="0" w:sz="0" w:val="nil"/>
-          <w:left w:space="0" w:sz="0" w:val="nil"/>
-          <w:bottom w:space="0" w:sz="0" w:val="nil"/>
-          <w:right w:space="0" w:sz="0" w:val="nil"/>
-          <w:between w:space="0" w:sz="0" w:val="nil"/>
-        </w:pBdr>
-        <w:shd w:fill="auto" w:val="clear"/>
-        <w:spacing w:after="120" w:before="120" w:line="240" w:lineRule="auto"/>
-        <w:ind w:left="763" w:right="0" w:firstLine="0"/>
-        <w:rPr>
-          <w:rFonts w:ascii="Times New Roman" w:cs="Times New Roman" w:eastAsia="Times New Roman" w:hAnsi="Times New Roman"/>
-          <w:b w:val="0"/>
-          <w:i w:val="1"/>
-          <w:smallCaps w:val="0"/>
-          <w:strike w:val="0"/>
-          <w:color w:val="0000ff"/>
-          <w:sz w:val="20"/>
-          <w:szCs w:val="20"/>
-          <w:u w:val="none"/>
-          <w:shd w:fill="auto" w:val="clear"/>
-          <w:vertAlign w:val="baseline"/>
-        </w:rPr>
-      </w:pPr>
-      <w:r>
-        <w:rPr>
-          <w:rFonts w:ascii="Times New Roman" w:cs="Times New Roman" w:eastAsia="Times New Roman" w:hAnsi="Times New Roman"/>
-          <w:b w:val="0"/>
-          <w:i w:val="1"/>
-          <w:smallCaps w:val="0"/>
-          <w:strike w:val="0"/>
-          <w:color w:val="0000ff"/>
-          <w:sz w:val="20"/>
-          <w:szCs w:val="20"/>
-          <w:u w:val="none"/>
-          <w:shd w:fill="auto" w:val="clear"/>
-          <w:vertAlign w:val="baseline"/>
-          <w:rtl w:val="0"/>
-        </w:rPr>
-        <w:t xml:space="preserve">[This section of the </w:t>
-      </w:r>
-      <w:r>
-        <w:rPr>
-          <w:rFonts w:ascii="Times New Roman" w:cs="Times New Roman" w:eastAsia="Times New Roman" w:hAnsi="Times New Roman"/>
-          <w:b w:val="1"/>
-          <w:i w:val="1"/>
-          <w:smallCaps w:val="0"/>
-          <w:strike w:val="0"/>
-          <w:color w:val="0000ff"/>
-          <w:sz w:val="20"/>
-          <w:szCs w:val="20"/>
-          <w:u w:val="none"/>
-          <w:shd w:fill="auto" w:val="clear"/>
-          <w:vertAlign w:val="baseline"/>
-          <w:rtl w:val="0"/>
-        </w:rPr>
-        <w:t xml:space="preserve">SRS</w:t>
-      </w:r>
-      <w:r>
-        <w:rPr>
-          <w:rFonts w:ascii="Times New Roman" w:cs="Times New Roman" w:eastAsia="Times New Roman" w:hAnsi="Times New Roman"/>
-          <w:b w:val="0"/>
-          <w:i w:val="1"/>
-          <w:smallCaps w:val="0"/>
-          <w:strike w:val="0"/>
-          <w:color w:val="0000ff"/>
-          <w:sz w:val="20"/>
-          <w:szCs w:val="20"/>
-          <w:u w:val="none"/>
-          <w:shd w:fill="auto" w:val="clear"/>
-          <w:vertAlign w:val="baseline"/>
-          <w:rtl w:val="0"/>
-        </w:rPr>
-        <w:t xml:space="preserve"> describes the general factors that affect the product and its requirements.  This section does not state specific requirements.  Instead, it provides a background for those requirements, which are defined in detail in Section 3, and makes them easier to understand. Include such items as: </w:t>
+      <w:r>
+        <w:rPr>
+          <w:rtl w:val="0"/>
+        </w:rPr>
       </w:r>
     </w:p>
     <w:p>
@@ -5571,29 +5494,6 @@
         </w:rPr>
         <w:t xml:space="preserve"> </w:t>
       </w:r>
-    </w:p>
-    <w:p>
-      <w:pPr>
-        <w:ind w:left="720" w:firstLine="0"/>
-        <w:rPr/>
-      </w:pPr>
-      <w:r>
-        <w:rPr>
-          <w:rtl w:val="0"/>
-        </w:rPr>
-      </w:r>
-    </w:p>
-    <w:p>
-      <w:pPr>
-        <w:ind w:left="720" w:firstLine="0"/>
-        <w:rPr/>
-      </w:pPr>
-      <w:r>
-        <w:rPr>
-          <w:rtl w:val="0"/>
-        </w:rPr>
-        <w:t xml:space="preserve"> </w:t>
-      </w:r>
       <w:r>
         <w:rPr>
           <w:rtl w:val="0"/>
@@ -5806,15 +5706,12 @@
           <w:numId w:val="9"/>
         </w:numPr>
         <w:ind w:left="0" w:firstLine="0"/>
-        <w:rPr>
-          <w:highlight w:val="yellow"/>
-        </w:rPr>
+        <w:rPr/>
       </w:pPr>
       <w:bookmarkStart w:colFirst="0" w:colLast="0" w:name="_heading=h.3j2qqm3" w:id="31"/>
       <w:bookmarkEnd w:id="31"/>
       <w:r>
         <w:rPr>
-          <w:highlight w:val="yellow"/>
           <w:rtl w:val="0"/>
         </w:rPr>
         <w:t xml:space="preserve">Requirements subsets</w:t>
@@ -5879,42 +5776,6 @@
         </w:rPr>
         <w:t xml:space="preserve">Execution: The tool serves as a book-keeping place for the user to keep track of their groceries and at the same time be given creative ideas on using their groceries for taste delights. It is mostly a static tool apart from the recommendation features.</w:t>
       </w:r>
-      <w:r>
-        <w:rPr>
-          <w:rtl w:val="0"/>
-        </w:rPr>
-      </w:r>
-    </w:p>
-    <w:p>
-      <w:pPr>
-        <w:keepNext w:val="0"/>
-        <w:keepLines w:val="1"/>
-        <w:pageBreakBefore w:val="0"/>
-        <w:widowControl w:val="0"/>
-        <w:pBdr>
-          <w:top w:space="0" w:sz="0" w:val="nil"/>
-          <w:left w:space="0" w:sz="0" w:val="nil"/>
-          <w:bottom w:space="0" w:sz="0" w:val="nil"/>
-          <w:right w:space="0" w:sz="0" w:val="nil"/>
-          <w:between w:space="0" w:sz="0" w:val="nil"/>
-        </w:pBdr>
-        <w:shd w:fill="auto" w:val="clear"/>
-        <w:spacing w:after="120" w:before="0" w:line="240" w:lineRule="auto"/>
-        <w:ind w:left="720" w:right="0" w:firstLine="0"/>
-        <w:rPr>
-          <w:rFonts w:ascii="Times New Roman" w:cs="Times New Roman" w:eastAsia="Times New Roman" w:hAnsi="Times New Roman"/>
-          <w:b w:val="0"/>
-          <w:i w:val="0"/>
-          <w:smallCaps w:val="0"/>
-          <w:strike w:val="0"/>
-          <w:color w:val="000000"/>
-          <w:sz w:val="20"/>
-          <w:szCs w:val="20"/>
-          <w:u w:val="none"/>
-          <w:shd w:fill="auto" w:val="clear"/>
-          <w:vertAlign w:val="baseline"/>
-        </w:rPr>
-      </w:pPr>
       <w:r>
         <w:rPr>
           <w:rtl w:val="0"/>
@@ -5968,30 +5829,22 @@
       <w:pPr>
         <w:rPr>
           <w:rFonts w:ascii="Playfair Display" w:cs="Playfair Display" w:eastAsia="Playfair Display" w:hAnsi="Playfair Display"/>
+        </w:rPr>
+      </w:pPr>
+      <w:r>
+        <w:rPr>
+          <w:rtl w:val="0"/>
+        </w:rPr>
+        <w:tab/>
+      </w:r>
+      <w:r>
+        <w:rPr>
+          <w:rFonts w:ascii="Playfair Display" w:cs="Playfair Display" w:eastAsia="Playfair Display" w:hAnsi="Playfair Display"/>
           <w:b w:val="1"/>
-        </w:rPr>
-      </w:pPr>
-      <w:r>
-        <w:rPr>
-          <w:rtl w:val="0"/>
-        </w:rPr>
-        <w:tab/>
-      </w:r>
-      <w:r>
-        <w:rPr>
-          <w:rFonts w:ascii="Playfair Display" w:cs="Playfair Display" w:eastAsia="Playfair Display" w:hAnsi="Playfair Display"/>
-          <w:b w:val="1"/>
           <w:rtl w:val="0"/>
         </w:rPr>
         <w:t xml:space="preserve">Input Processing</w:t>
       </w:r>
-    </w:p>
-    <w:p>
-      <w:pPr>
-        <w:rPr>
-          <w:rFonts w:ascii="Playfair Display" w:cs="Playfair Display" w:eastAsia="Playfair Display" w:hAnsi="Playfair Display"/>
-        </w:rPr>
-      </w:pPr>
       <w:r>
         <w:rPr>
           <w:rtl w:val="0"/>
@@ -6096,25 +5949,16 @@
         <w:ind w:left="720" w:firstLine="0"/>
         <w:rPr>
           <w:rFonts w:ascii="Playfair Display" w:cs="Playfair Display" w:eastAsia="Playfair Display" w:hAnsi="Playfair Display"/>
+        </w:rPr>
+      </w:pPr>
+      <w:r>
+        <w:rPr>
+          <w:rFonts w:ascii="Playfair Display" w:cs="Playfair Display" w:eastAsia="Playfair Display" w:hAnsi="Playfair Display"/>
           <w:b w:val="1"/>
-        </w:rPr>
-      </w:pPr>
-      <w:r>
-        <w:rPr>
-          <w:rFonts w:ascii="Playfair Display" w:cs="Playfair Display" w:eastAsia="Playfair Display" w:hAnsi="Playfair Display"/>
-          <w:b w:val="1"/>
           <w:rtl w:val="0"/>
         </w:rPr>
         <w:t xml:space="preserve">Classification of ingredients</w:t>
       </w:r>
-    </w:p>
-    <w:p>
-      <w:pPr>
-        <w:ind w:left="720" w:firstLine="0"/>
-        <w:rPr>
-          <w:rFonts w:ascii="Playfair Display" w:cs="Playfair Display" w:eastAsia="Playfair Display" w:hAnsi="Playfair Display"/>
-        </w:rPr>
-      </w:pPr>
       <w:r>
         <w:rPr>
           <w:rtl w:val="0"/>
@@ -6166,6 +6010,7 @@
         <w:ind w:left="720" w:firstLine="0"/>
         <w:rPr>
           <w:rFonts w:ascii="Playfair Display" w:cs="Playfair Display" w:eastAsia="Playfair Display" w:hAnsi="Playfair Display"/>
+          <w:b w:val="1"/>
         </w:rPr>
       </w:pPr>
       <w:r>
@@ -6179,25 +6024,16 @@
         <w:ind w:left="720" w:firstLine="0"/>
         <w:rPr>
           <w:rFonts w:ascii="Playfair Display" w:cs="Playfair Display" w:eastAsia="Playfair Display" w:hAnsi="Playfair Display"/>
+        </w:rPr>
+      </w:pPr>
+      <w:r>
+        <w:rPr>
+          <w:rFonts w:ascii="Playfair Display" w:cs="Playfair Display" w:eastAsia="Playfair Display" w:hAnsi="Playfair Display"/>
           <w:b w:val="1"/>
-        </w:rPr>
-      </w:pPr>
-      <w:r>
-        <w:rPr>
-          <w:rFonts w:ascii="Playfair Display" w:cs="Playfair Display" w:eastAsia="Playfair Display" w:hAnsi="Playfair Display"/>
-          <w:b w:val="1"/>
           <w:rtl w:val="0"/>
         </w:rPr>
         <w:t xml:space="preserve">Output Generation</w:t>
       </w:r>
-    </w:p>
-    <w:p>
-      <w:pPr>
-        <w:ind w:left="720" w:firstLine="0"/>
-        <w:rPr>
-          <w:rFonts w:ascii="Playfair Display" w:cs="Playfair Display" w:eastAsia="Playfair Display" w:hAnsi="Playfair Display"/>
-        </w:rPr>
-      </w:pPr>
       <w:r>
         <w:rPr>
           <w:rtl w:val="0"/>
@@ -6266,18 +6102,6 @@
     </w:p>
     <w:p>
       <w:pPr>
-        <w:rPr>
-          <w:rFonts w:ascii="Playfair Display" w:cs="Playfair Display" w:eastAsia="Playfair Display" w:hAnsi="Playfair Display"/>
-        </w:rPr>
-      </w:pPr>
-      <w:r>
-        <w:rPr>
-          <w:rtl w:val="0"/>
-        </w:rPr>
-      </w:r>
-    </w:p>
-    <w:p>
-      <w:pPr>
         <w:ind w:firstLine="720"/>
         <w:rPr>
           <w:rFonts w:ascii="Playfair Display" w:cs="Playfair Display" w:eastAsia="Playfair Display" w:hAnsi="Playfair Display"/>
@@ -6286,19 +6110,25 @@
       </w:pPr>
       <w:r>
         <w:rPr>
+          <w:rtl w:val="0"/>
+        </w:rPr>
+      </w:r>
+    </w:p>
+    <w:p>
+      <w:pPr>
+        <w:ind w:firstLine="720"/>
+        <w:rPr>
+          <w:rFonts w:ascii="Playfair Display" w:cs="Playfair Display" w:eastAsia="Playfair Display" w:hAnsi="Playfair Display"/>
+        </w:rPr>
+      </w:pPr>
+      <w:r>
+        <w:rPr>
           <w:rFonts w:ascii="Playfair Display" w:cs="Playfair Display" w:eastAsia="Playfair Display" w:hAnsi="Playfair Display"/>
           <w:b w:val="1"/>
           <w:rtl w:val="0"/>
         </w:rPr>
         <w:t xml:space="preserve">User Interface</w:t>
       </w:r>
-    </w:p>
-    <w:p>
-      <w:pPr>
-        <w:rPr>
-          <w:rFonts w:ascii="Playfair Display" w:cs="Playfair Display" w:eastAsia="Playfair Display" w:hAnsi="Playfair Display"/>
-        </w:rPr>
-      </w:pPr>
       <w:r>
         <w:rPr>
           <w:rtl w:val="0"/>
@@ -6383,25 +6213,16 @@
         <w:ind w:left="720" w:firstLine="0"/>
         <w:rPr>
           <w:rFonts w:ascii="Playfair Display" w:cs="Playfair Display" w:eastAsia="Playfair Display" w:hAnsi="Playfair Display"/>
+        </w:rPr>
+      </w:pPr>
+      <w:r>
+        <w:rPr>
+          <w:rFonts w:ascii="Playfair Display" w:cs="Playfair Display" w:eastAsia="Playfair Display" w:hAnsi="Playfair Display"/>
           <w:b w:val="1"/>
-        </w:rPr>
-      </w:pPr>
-      <w:r>
-        <w:rPr>
-          <w:rFonts w:ascii="Playfair Display" w:cs="Playfair Display" w:eastAsia="Playfair Display" w:hAnsi="Playfair Display"/>
-          <w:b w:val="1"/>
           <w:rtl w:val="0"/>
         </w:rPr>
         <w:t xml:space="preserve">Error Handling</w:t>
       </w:r>
-    </w:p>
-    <w:p>
-      <w:pPr>
-        <w:ind w:left="720" w:firstLine="0"/>
-        <w:rPr>
-          <w:rFonts w:ascii="Playfair Display" w:cs="Playfair Display" w:eastAsia="Playfair Display" w:hAnsi="Playfair Display"/>
-        </w:rPr>
-      </w:pPr>
       <w:r>
         <w:rPr>
           <w:rtl w:val="0"/>
@@ -6447,31 +6268,23 @@
         </w:rPr>
         <w:t xml:space="preserve">Appropriate error messages will be shown to help users correct problems discovered during input or processing.</w:t>
       </w:r>
-      <w:r>
-        <w:rPr>
-          <w:rtl w:val="0"/>
-        </w:rPr>
-      </w:r>
-    </w:p>
-    <w:p>
-      <w:pPr>
-        <w:keepNext w:val="0"/>
-        <w:keepLines w:val="0"/>
-        <w:pageBreakBefore w:val="0"/>
-        <w:widowControl w:val="0"/>
-        <w:pBdr>
-          <w:top w:space="0" w:sz="0" w:val="nil"/>
-          <w:left w:space="0" w:sz="0" w:val="nil"/>
-          <w:bottom w:space="0" w:sz="0" w:val="nil"/>
-          <w:right w:space="0" w:sz="0" w:val="nil"/>
-          <w:between w:space="0" w:sz="0" w:val="nil"/>
-        </w:pBdr>
-        <w:shd w:fill="auto" w:val="clear"/>
-        <w:spacing w:after="120" w:before="120" w:line="240" w:lineRule="auto"/>
-        <w:ind w:left="763" w:right="0" w:firstLine="0"/>
-        <w:rPr>
-          <w:i w:val="1"/>
-          <w:color w:val="0000ff"/>
+    </w:p>
+    <w:p>
+      <w:pPr>
+        <w:rPr>
+          <w:rFonts w:ascii="Playfair Display" w:cs="Playfair Display" w:eastAsia="Playfair Display" w:hAnsi="Playfair Display"/>
+        </w:rPr>
+      </w:pPr>
+      <w:r>
+        <w:rPr>
+          <w:rtl w:val="0"/>
+        </w:rPr>
+      </w:r>
+    </w:p>
+    <w:p>
+      <w:pPr>
+        <w:rPr>
+          <w:rFonts w:ascii="Playfair Display" w:cs="Playfair Display" w:eastAsia="Playfair Display" w:hAnsi="Playfair Display"/>
         </w:rPr>
       </w:pPr>
       <w:r>
@@ -6638,6 +6451,14 @@
         </w:rPr>
         <w:t xml:space="preserve">Use random pantry items for recommendations: Users can also choose random items from the existing pantry to generate personalized cooking recommendations.</w:t>
       </w:r>
+    </w:p>
+    <w:p>
+      <w:pPr>
+        <w:ind w:left="720" w:firstLine="0"/>
+        <w:rPr>
+          <w:rFonts w:ascii="Playfair Display" w:cs="Playfair Display" w:eastAsia="Playfair Display" w:hAnsi="Playfair Display"/>
+        </w:rPr>
+      </w:pPr>
       <w:r>
         <w:rPr>
           <w:rtl w:val="0"/>
@@ -6750,25 +6571,16 @@
         <w:ind w:left="720" w:firstLine="0"/>
         <w:rPr>
           <w:rFonts w:ascii="Playfair Display" w:cs="Playfair Display" w:eastAsia="Playfair Display" w:hAnsi="Playfair Display"/>
+        </w:rPr>
+      </w:pPr>
+      <w:r>
+        <w:rPr>
+          <w:rFonts w:ascii="Playfair Display" w:cs="Playfair Display" w:eastAsia="Playfair Display" w:hAnsi="Playfair Display"/>
           <w:b w:val="1"/>
-        </w:rPr>
-      </w:pPr>
-      <w:r>
-        <w:rPr>
-          <w:rFonts w:ascii="Playfair Display" w:cs="Playfair Display" w:eastAsia="Playfair Display" w:hAnsi="Playfair Display"/>
-          <w:b w:val="1"/>
           <w:rtl w:val="0"/>
         </w:rPr>
         <w:t xml:space="preserve">Version Control and Collaboration</w:t>
       </w:r>
-    </w:p>
-    <w:p>
-      <w:pPr>
-        <w:ind w:left="720" w:firstLine="0"/>
-        <w:rPr>
-          <w:rFonts w:ascii="Playfair Display" w:cs="Playfair Display" w:eastAsia="Playfair Display" w:hAnsi="Playfair Display"/>
-        </w:rPr>
-      </w:pPr>
       <w:r>
         <w:rPr>
           <w:rtl w:val="0"/>
@@ -6833,25 +6645,16 @@
         <w:ind w:left="720" w:firstLine="0"/>
         <w:rPr>
           <w:rFonts w:ascii="Playfair Display" w:cs="Playfair Display" w:eastAsia="Playfair Display" w:hAnsi="Playfair Display"/>
+        </w:rPr>
+      </w:pPr>
+      <w:r>
+        <w:rPr>
+          <w:rFonts w:ascii="Playfair Display" w:cs="Playfair Display" w:eastAsia="Playfair Display" w:hAnsi="Playfair Display"/>
           <w:b w:val="1"/>
-        </w:rPr>
-      </w:pPr>
-      <w:r>
-        <w:rPr>
-          <w:rFonts w:ascii="Playfair Display" w:cs="Playfair Display" w:eastAsia="Playfair Display" w:hAnsi="Playfair Display"/>
-          <w:b w:val="1"/>
           <w:rtl w:val="0"/>
         </w:rPr>
         <w:t xml:space="preserve">Object-Oriented Programming Principles.</w:t>
       </w:r>
-    </w:p>
-    <w:p>
-      <w:pPr>
-        <w:ind w:left="720" w:firstLine="0"/>
-        <w:rPr>
-          <w:rFonts w:ascii="Playfair Display" w:cs="Playfair Display" w:eastAsia="Playfair Display" w:hAnsi="Playfair Display"/>
-        </w:rPr>
-      </w:pPr>
       <w:r>
         <w:rPr>
           <w:rtl w:val="0"/>
@@ -6916,25 +6719,16 @@
         <w:ind w:left="720" w:firstLine="0"/>
         <w:rPr>
           <w:rFonts w:ascii="Playfair Display" w:cs="Playfair Display" w:eastAsia="Playfair Display" w:hAnsi="Playfair Display"/>
+        </w:rPr>
+      </w:pPr>
+      <w:r>
+        <w:rPr>
+          <w:rFonts w:ascii="Playfair Display" w:cs="Playfair Display" w:eastAsia="Playfair Display" w:hAnsi="Playfair Display"/>
           <w:b w:val="1"/>
-        </w:rPr>
-      </w:pPr>
-      <w:r>
-        <w:rPr>
-          <w:rFonts w:ascii="Playfair Display" w:cs="Playfair Display" w:eastAsia="Playfair Display" w:hAnsi="Playfair Display"/>
-          <w:b w:val="1"/>
           <w:rtl w:val="0"/>
         </w:rPr>
         <w:t xml:space="preserve">Documentation and  Comments</w:t>
       </w:r>
-    </w:p>
-    <w:p>
-      <w:pPr>
-        <w:ind w:left="720" w:firstLine="0"/>
-        <w:rPr>
-          <w:rFonts w:ascii="Playfair Display" w:cs="Playfair Display" w:eastAsia="Playfair Display" w:hAnsi="Playfair Display"/>
-        </w:rPr>
-      </w:pPr>
       <w:r>
         <w:rPr>
           <w:rtl w:val="0"/>
@@ -6999,25 +6793,16 @@
         <w:ind w:left="720" w:firstLine="0"/>
         <w:rPr>
           <w:rFonts w:ascii="Playfair Display" w:cs="Playfair Display" w:eastAsia="Playfair Display" w:hAnsi="Playfair Display"/>
+        </w:rPr>
+      </w:pPr>
+      <w:r>
+        <w:rPr>
+          <w:rFonts w:ascii="Playfair Display" w:cs="Playfair Display" w:eastAsia="Playfair Display" w:hAnsi="Playfair Display"/>
           <w:b w:val="1"/>
-        </w:rPr>
-      </w:pPr>
-      <w:r>
-        <w:rPr>
-          <w:rFonts w:ascii="Playfair Display" w:cs="Playfair Display" w:eastAsia="Playfair Display" w:hAnsi="Playfair Display"/>
-          <w:b w:val="1"/>
           <w:rtl w:val="0"/>
         </w:rPr>
         <w:t xml:space="preserve">Unit Testing</w:t>
       </w:r>
-    </w:p>
-    <w:p>
-      <w:pPr>
-        <w:ind w:left="720" w:firstLine="0"/>
-        <w:rPr>
-          <w:rFonts w:ascii="Playfair Display" w:cs="Playfair Display" w:eastAsia="Playfair Display" w:hAnsi="Playfair Display"/>
-        </w:rPr>
-      </w:pPr>
       <w:r>
         <w:rPr>
           <w:rtl w:val="0"/>
@@ -7080,31 +6865,23 @@
       <w:pPr>
         <w:rPr>
           <w:rFonts w:ascii="Playfair Display" w:cs="Playfair Display" w:eastAsia="Playfair Display" w:hAnsi="Playfair Display"/>
+        </w:rPr>
+      </w:pPr>
+      <w:r>
+        <w:rPr>
+          <w:rFonts w:ascii="Playfair Display" w:cs="Playfair Display" w:eastAsia="Playfair Display" w:hAnsi="Playfair Display"/>
+          <w:rtl w:val="0"/>
+        </w:rPr>
+        <w:tab/>
+      </w:r>
+      <w:r>
+        <w:rPr>
+          <w:rFonts w:ascii="Playfair Display" w:cs="Playfair Display" w:eastAsia="Playfair Display" w:hAnsi="Playfair Display"/>
           <w:b w:val="1"/>
-        </w:rPr>
-      </w:pPr>
-      <w:r>
-        <w:rPr>
-          <w:rFonts w:ascii="Playfair Display" w:cs="Playfair Display" w:eastAsia="Playfair Display" w:hAnsi="Playfair Display"/>
-          <w:rtl w:val="0"/>
-        </w:rPr>
-        <w:tab/>
-      </w:r>
-      <w:r>
-        <w:rPr>
-          <w:rFonts w:ascii="Playfair Display" w:cs="Playfair Display" w:eastAsia="Playfair Display" w:hAnsi="Playfair Display"/>
-          <w:b w:val="1"/>
           <w:rtl w:val="0"/>
         </w:rPr>
         <w:t xml:space="preserve">Error Handling</w:t>
       </w:r>
-    </w:p>
-    <w:p>
-      <w:pPr>
-        <w:rPr>
-          <w:rFonts w:ascii="Playfair Display" w:cs="Playfair Display" w:eastAsia="Playfair Display" w:hAnsi="Playfair Display"/>
-        </w:rPr>
-      </w:pPr>
       <w:r>
         <w:rPr>
           <w:rtl w:val="0"/>

</xml_diff>